<commit_message>
Docs Designed & Linked Files Created
</commit_message>
<xml_diff>
--- a/Lab2/Use Case Close Registration.docx
+++ b/Lab2/Use Case Close Registration.docx
@@ -12,8 +12,6 @@
           <w:szCs w:val="32"/>
         </w:rPr>
       </w:pPr>
-      <w:bookmarkStart w:id="0" w:name="_GoBack"/>
-      <w:bookmarkEnd w:id="0"/>
       <w:r>
         <w:rPr>
           <w:b/>
@@ -64,7 +62,10 @@
         <w:pStyle w:val="3"/>
       </w:pPr>
       <w:r>
-        <w:t>Краткое описание</w:t>
+        <w:t>К</w:t>
+      </w:r>
+      <w:r>
+        <w:t>РАТКОЕ ОПИСАНИЕ</w:t>
       </w:r>
     </w:p>
     <w:p>
@@ -132,7 +133,7 @@
         <w:pStyle w:val="3"/>
       </w:pPr>
       <w:r>
-        <w:t>Основной поток событий</w:t>
+        <w:t>ОСНОВНОЙ ПОТОК СОБЫТИЙ</w:t>
       </w:r>
     </w:p>
     <w:p>
@@ -147,7 +148,7 @@
         <w:rPr>
           <w:sz w:val="28"/>
         </w:rPr>
-        <w:t xml:space="preserve">    Данный вариант использования начинает выполняться, когда регистратор запрашивает прекращение регистрации.</w:t>
+        <w:t>Данный вариант использования начинает выполняться, когда регистратор запрашивает прекращение регистрации.</w:t>
       </w:r>
     </w:p>
     <w:p>
@@ -277,7 +278,7 @@
         </w:rPr>
       </w:pPr>
       <w:r>
-        <w:t>Альтернативные потоки</w:t>
+        <w:t>АЛЬТЕРНАТИВНЫЕ ПОТОКИ</w:t>
       </w:r>
     </w:p>
     <w:p>
@@ -387,6 +388,8 @@
           <w:sz w:val="28"/>
         </w:rPr>
       </w:pPr>
+      <w:bookmarkStart w:id="0" w:name="_GoBack"/>
+      <w:bookmarkEnd w:id="0"/>
     </w:p>
     <w:p>
       <w:pPr>
@@ -396,7 +399,7 @@
         </w:rPr>
       </w:pPr>
       <w:r>
-        <w:t>Предусловия</w:t>
+        <w:t>ПРЕДУСЛОВИЯ</w:t>
       </w:r>
     </w:p>
     <w:p>
@@ -431,7 +434,7 @@
         </w:rPr>
       </w:pPr>
       <w:r>
-        <w:t>Постусловия</w:t>
+        <w:t>ПОСТУСЛОВИЯ</w:t>
       </w:r>
     </w:p>
     <w:p>

</xml_diff>